<commit_message>
Update Collections Case Study - skv2.docx
</commit_message>
<xml_diff>
--- a/Collections Case Study - skv2.docx
+++ b/Collections Case Study - skv2.docx
@@ -1573,27 +1573,33 @@
     </w:p>
     <w:p>
       <w:r>
+        <w:rPr>
+          <w:highlight w:val="green"/>
+        </w:rPr>
         <w:t xml:space="preserve">What is the </w:t>
       </w:r>
       <w:r>
         <w:rPr>
-          <w:highlight w:val="yellow"/>
+          <w:highlight w:val="green"/>
         </w:rPr>
         <w:t xml:space="preserve">account </w:t>
       </w:r>
       <w:r>
         <w:rPr>
-          <w:highlight w:val="yellow"/>
-        </w:rPr>
-        <w:t>roll forward rate</w:t>
-      </w:r>
-      <w:r>
-        <w:t xml:space="preserve"> for the months of Mar , Apr, May and June</w:t>
-      </w:r>
-      <w:r>
+          <w:highlight w:val="green"/>
+        </w:rPr>
+        <w:t>roll forward rate for the months of Mar , Apr, May and June</w:t>
+      </w:r>
+      <w:r>
+        <w:rPr>
+          <w:highlight w:val="green"/>
+        </w:rPr>
         <w:t xml:space="preserve"> for TB0</w:t>
       </w:r>
       <w:r>
+        <w:rPr>
+          <w:highlight w:val="green"/>
+        </w:rPr>
         <w:t>?</w:t>
       </w:r>
     </w:p>
@@ -3011,7 +3017,7 @@
     <w:lsdException w:name="Table Web 2" w:semiHidden="1" w:unhideWhenUsed="1"/>
     <w:lsdException w:name="Table Web 3" w:semiHidden="1" w:unhideWhenUsed="1"/>
     <w:lsdException w:name="Balloon Text" w:semiHidden="1" w:unhideWhenUsed="1"/>
-    <w:lsdException w:name="Table Grid" w:semiHidden="1" w:uiPriority="39" w:unhideWhenUsed="1"/>
+    <w:lsdException w:name="Table Grid" w:uiPriority="39"/>
     <w:lsdException w:name="Table Theme" w:semiHidden="1" w:unhideWhenUsed="1"/>
     <w:lsdException w:name="Placeholder Text" w:semiHidden="1"/>
     <w:lsdException w:name="No Spacing" w:uiPriority="1" w:qFormat="1"/>

</xml_diff>